<commit_message>
Update Design Document LSavvides.docx
</commit_message>
<xml_diff>
--- a/Design Document/Design Document LSavvides.docx
+++ b/Design Document/Design Document LSavvides.docx
@@ -674,8 +674,6 @@
         </w:rPr>
         <w:t>-Levels should be designed so that the player is intuitively and nonverbally taught how to progress. The player should be able to enter an area and be able to piece together a solution to get through the room without being outright told what to do. Environments should make the player feel isolated, even when there are enemies, and provide atmosphere for the levels.</w:t>
       </w:r>
-      <w:bookmarkStart w:id="0" w:name="_GoBack"/>
-      <w:bookmarkEnd w:id="0"/>
     </w:p>
     <w:p>
       <w:pPr>
@@ -868,69 +866,41 @@
         <w:rPr>
           <w:b/>
         </w:rPr>
-        <w:t xml:space="preserve">-The primary emotions we want from our players is a cycle of tension and </w:t>
+        <w:t>-The primary emotions we want from our players is a cycle of tension and fiero; tension due to the presence of enemies (as well as the stealth elements of the gameplay) and fiero when they manage to overcome enemies by sneaking around them or completing difficult platforming challenges.</w:t>
+      </w:r>
+    </w:p>
+    <w:p>
+      <w:pPr>
+        <w:rPr>
+          <w:b/>
+        </w:rPr>
+      </w:pPr>
+      <w:r>
+        <w:rPr>
+          <w:b/>
+        </w:rPr>
+        <w:t>How we can get those emotions from players</w:t>
+      </w:r>
+      <w:r>
+        <w:rPr>
+          <w:b/>
+        </w:rPr>
+        <w:t>:</w:t>
+      </w:r>
+      <w:r>
+        <w:rPr>
+          <w:b/>
+        </w:rPr>
+        <w:t xml:space="preserve"> - </w:t>
       </w:r>
       <w:proofErr w:type="spellStart"/>
       <w:r>
         <w:rPr>
           <w:b/>
         </w:rPr>
-        <w:t>fiero</w:t>
+        <w:t>Loucas</w:t>
       </w:r>
       <w:proofErr w:type="spellEnd"/>
-      <w:r>
-        <w:rPr>
-          <w:b/>
-        </w:rPr>
-        <w:t xml:space="preserve">; tension due to the presence of enemies (as well as the stealth elements of the gameplay) and </w:t>
-      </w:r>
-      <w:proofErr w:type="spellStart"/>
-      <w:r>
-        <w:rPr>
-          <w:b/>
-        </w:rPr>
-        <w:t>fiero</w:t>
-      </w:r>
-      <w:proofErr w:type="spellEnd"/>
-      <w:r>
-        <w:rPr>
-          <w:b/>
-        </w:rPr>
-        <w:t xml:space="preserve"> when they manage to overcome enemies by sneaking around them or completing difficult platforming challenges.</w:t>
-      </w:r>
-    </w:p>
-    <w:p>
-      <w:pPr>
-        <w:rPr>
-          <w:b/>
-        </w:rPr>
-      </w:pPr>
-      <w:r>
-        <w:rPr>
-          <w:b/>
-        </w:rPr>
-        <w:t>How we can get those emotions from players</w:t>
-      </w:r>
-      <w:r>
-        <w:rPr>
-          <w:b/>
-        </w:rPr>
-        <w:t>:</w:t>
-      </w:r>
-      <w:r>
-        <w:rPr>
-          <w:b/>
-        </w:rPr>
-        <w:t xml:space="preserve"> - </w:t>
-      </w:r>
-      <w:proofErr w:type="spellStart"/>
-      <w:r>
-        <w:rPr>
-          <w:b/>
-        </w:rPr>
-        <w:t>Loucas</w:t>
-      </w:r>
-      <w:proofErr w:type="spellEnd"/>
     </w:p>
     <w:p>
       <w:pPr>
@@ -965,10 +935,27 @@
           <w:b/>
         </w:rPr>
       </w:pPr>
-      <w:r>
-        <w:rPr>
-          <w:b/>
-        </w:rPr>
+    </w:p>
+    <w:p>
+      <w:pPr>
+        <w:rPr>
+          <w:b/>
+        </w:rPr>
+      </w:pPr>
+    </w:p>
+    <w:p>
+      <w:pPr>
+        <w:rPr>
+          <w:b/>
+        </w:rPr>
+      </w:pPr>
+      <w:bookmarkStart w:id="0" w:name="_GoBack"/>
+      <w:bookmarkEnd w:id="0"/>
+      <w:r>
+        <w:rPr>
+          <w:b/>
+        </w:rPr>
+        <w:lastRenderedPageBreak/>
         <w:t>Assets that need creating:</w:t>
       </w:r>
     </w:p>
@@ -996,7 +983,6 @@
         </w:numPr>
       </w:pPr>
       <w:r>
-        <w:lastRenderedPageBreak/>
         <w:t xml:space="preserve">Sprites for ground </w:t>
       </w:r>
     </w:p>
@@ -2450,7 +2436,7 @@
 </file>
 
 <file path=customXml/itemProps1.xml><?xml version="1.0" encoding="utf-8"?>
-<ds:datastoreItem xmlns:ds="http://schemas.openxmlformats.org/officeDocument/2006/customXml" ds:itemID="{87F375CC-3311-4903-992F-9B58B38E3101}">
+<ds:datastoreItem xmlns:ds="http://schemas.openxmlformats.org/officeDocument/2006/customXml" ds:itemID="{F78238EB-0DC5-4109-91AA-FDC9D60363B1}">
   <ds:schemaRefs>
     <ds:schemaRef ds:uri="http://schemas.openxmlformats.org/officeDocument/2006/bibliography"/>
   </ds:schemaRefs>

</xml_diff>